<commit_message>
Update online shop project
</commit_message>
<xml_diff>
--- a/OnlineShop.docx
+++ b/OnlineShop.docx
@@ -6,7 +6,7 @@
       <w:pPr>
         <w:jc w:val="center"/>
         <w:rPr>
-          <w:rFonts w:cs="Dana-FaNum" w:hint="cs"/>
+          <w:rFonts w:cs="Dana-FaNum"/>
           <w:b/>
           <w:bCs/>
           <w:sz w:val="48"/>
@@ -5231,26 +5231,26 @@
           <w:noProof/>
         </w:rPr>
         <w:drawing>
-          <wp:anchor distT="0" distB="0" distL="114300" distR="114300" simplePos="0" relativeHeight="251670528" behindDoc="1" locked="0" layoutInCell="1" allowOverlap="1" wp14:anchorId="41EEAD89" wp14:editId="66441147">
+          <wp:anchor distT="0" distB="0" distL="114300" distR="114300" simplePos="0" relativeHeight="251672576" behindDoc="1" locked="0" layoutInCell="1" allowOverlap="1" wp14:anchorId="6759F307" wp14:editId="480FFBF8">
             <wp:simplePos x="0" y="0"/>
             <wp:positionH relativeFrom="margin">
               <wp:align>center</wp:align>
             </wp:positionH>
             <wp:positionV relativeFrom="paragraph">
-              <wp:posOffset>408940</wp:posOffset>
+              <wp:posOffset>260697</wp:posOffset>
             </wp:positionV>
-            <wp:extent cx="7316470" cy="6049645"/>
-            <wp:effectExtent l="0" t="0" r="0" b="8255"/>
+            <wp:extent cx="7404100" cy="6118225"/>
+            <wp:effectExtent l="0" t="0" r="6350" b="0"/>
             <wp:wrapTight wrapText="bothSides">
               <wp:wrapPolygon edited="0">
                 <wp:start x="0" y="0"/>
-                <wp:lineTo x="0" y="21561"/>
-                <wp:lineTo x="21540" y="21561"/>
-                <wp:lineTo x="21540" y="0"/>
+                <wp:lineTo x="0" y="21522"/>
+                <wp:lineTo x="21563" y="21522"/>
+                <wp:lineTo x="21563" y="0"/>
                 <wp:lineTo x="0" y="0"/>
               </wp:wrapPolygon>
             </wp:wrapTight>
-            <wp:docPr id="3" name="Picture 3"/>
+            <wp:docPr id="1" name="Picture 1"/>
             <wp:cNvGraphicFramePr>
               <a:graphicFrameLocks xmlns:a="http://schemas.openxmlformats.org/drawingml/2006/main" noChangeAspect="1"/>
             </wp:cNvGraphicFramePr>
@@ -5279,7 +5279,7 @@
                   <pic:spPr bwMode="auto">
                     <a:xfrm>
                       <a:off x="0" y="0"/>
-                      <a:ext cx="7316470" cy="6049645"/>
+                      <a:ext cx="7404100" cy="6118225"/>
                     </a:xfrm>
                     <a:prstGeom prst="rect">
                       <a:avLst/>
@@ -5305,7 +5305,6 @@
     <w:p>
       <w:pPr>
         <w:rPr>
-          <w:rFonts w:hint="cs"/>
           <w:rtl/>
         </w:rPr>
       </w:pPr>

</xml_diff>